<commit_message>
Add index of Final Report
</commit_message>
<xml_diff>
--- a/document/SimpleMerge_Final_Report.docx
+++ b/document/SimpleMerge_Final_Report.docx
@@ -17,128 +17,279 @@
           <w:b/>
           <w:sz w:val="32"/>
         </w:rPr>
-        <w:t xml:space="preserve">SE 2017 Spring Term </w:t>
-      </w:r>
-      <w:proofErr w:type="spellStart"/>
+        <w:t>SE 2017 Spring Term Project</w:t>
+      </w:r>
+      <w:r>
+        <w:rPr>
+          <w:b/>
+          <w:sz w:val="32"/>
+        </w:rPr>
+        <w:t>:</w:t>
+      </w:r>
+    </w:p>
+    <w:p>
+      <w:pPr>
+        <w:contextualSpacing/>
+        <w:jc w:val="center"/>
+        <w:rPr>
+          <w:b/>
+          <w:sz w:val="32"/>
+        </w:rPr>
+      </w:pPr>
+      <w:r>
+        <w:rPr>
+          <w:b/>
+          <w:sz w:val="32"/>
+        </w:rPr>
+        <w:t xml:space="preserve">Development of </w:t>
+      </w:r>
+      <w:r>
+        <w:rPr>
+          <w:b/>
+          <w:sz w:val="32"/>
+        </w:rPr>
+        <w:t xml:space="preserve">SimpleMerge </w:t>
+      </w:r>
+      <w:r>
+        <w:rPr>
+          <w:b/>
+          <w:sz w:val="32"/>
+        </w:rPr>
+        <w:t xml:space="preserve">Final </w:t>
+      </w:r>
+      <w:r>
+        <w:rPr>
+          <w:b/>
+          <w:sz w:val="32"/>
+        </w:rPr>
+        <w:t>Report</w:t>
+      </w:r>
+    </w:p>
+    <w:p>
+      <w:pPr>
+        <w:contextualSpacing/>
+        <w:rPr>
+          <w:b/>
+          <w:sz w:val="24"/>
+        </w:rPr>
+      </w:pPr>
+    </w:p>
+    <w:p>
+      <w:pPr>
+        <w:contextualSpacing/>
+        <w:rPr>
+          <w:b/>
+          <w:sz w:val="24"/>
+        </w:rPr>
+      </w:pPr>
       <w:r>
         <w:rPr>
           <w:rFonts w:hint="eastAsia"/>
           <w:b/>
-          <w:sz w:val="32"/>
-        </w:rPr>
-        <w:t>Project</w:t>
-      </w:r>
-      <w:r>
-        <w:rPr>
-          <w:b/>
-          <w:sz w:val="32"/>
-        </w:rPr>
-        <w:t>:</w:t>
-      </w:r>
-    </w:p>
-    <w:p>
-      <w:pPr>
-        <w:contextualSpacing/>
-        <w:jc w:val="center"/>
-        <w:rPr>
-          <w:b/>
-          <w:sz w:val="32"/>
-        </w:rPr>
-      </w:pPr>
-      <w:proofErr w:type="spellEnd"/>
-      <w:r>
-        <w:rPr>
-          <w:b/>
-          <w:sz w:val="32"/>
-        </w:rPr>
-        <w:t xml:space="preserve">Development of </w:t>
-      </w:r>
-      <w:proofErr w:type="spellStart"/>
-      <w:r>
-        <w:rPr>
-          <w:b/>
-          <w:sz w:val="32"/>
-        </w:rPr>
-        <w:t>SimpleMerge</w:t>
-      </w:r>
-      <w:proofErr w:type="spellEnd"/>
-      <w:r>
-        <w:rPr>
-          <w:b/>
-          <w:sz w:val="32"/>
+          <w:sz w:val="24"/>
+        </w:rPr>
+        <w:t>1.</w:t>
+      </w:r>
+      <w:r>
+        <w:rPr>
+          <w:rFonts w:hint="eastAsia"/>
+          <w:b/>
+          <w:sz w:val="24"/>
         </w:rPr>
         <w:t xml:space="preserve"> </w:t>
       </w:r>
       <w:r>
         <w:rPr>
           <w:b/>
-          <w:sz w:val="32"/>
-        </w:rPr>
-        <w:t xml:space="preserve">Final </w:t>
-      </w:r>
-      <w:r>
-        <w:rPr>
-          <w:b/>
-          <w:sz w:val="32"/>
-        </w:rPr>
-        <w:t>Report</w:t>
-      </w:r>
-    </w:p>
-    <w:p>
-      <w:pPr>
-        <w:contextualSpacing/>
-        <w:rPr>
-          <w:b/>
-          <w:sz w:val="24"/>
-        </w:rPr>
-      </w:pPr>
-    </w:p>
-    <w:p>
-      <w:pPr>
-        <w:contextualSpacing/>
-        <w:rPr>
-          <w:b/>
-          <w:sz w:val="24"/>
-        </w:rPr>
-      </w:pPr>
+          <w:sz w:val="24"/>
+        </w:rPr>
+        <w:t>Team Members &amp; Roles</w:t>
+      </w:r>
+    </w:p>
+    <w:p>
+      <w:pPr>
+        <w:contextualSpacing/>
+      </w:pPr>
+      <w:r>
+        <w:rPr>
+          <w:b/>
+          <w:sz w:val="24"/>
+        </w:rPr>
+        <w:tab/>
+      </w:r>
+      <w:r>
+        <w:t>1) Members &amp; Roles</w:t>
+      </w:r>
+    </w:p>
+    <w:p>
+      <w:pPr>
+        <w:contextualSpacing/>
+      </w:pPr>
+      <w:r>
+        <w:tab/>
+        <w:t>2) Team Progress</w:t>
+      </w:r>
+    </w:p>
+    <w:p>
+      <w:pPr>
+        <w:contextualSpacing/>
+      </w:pPr>
+    </w:p>
+    <w:p>
+      <w:pPr>
+        <w:contextualSpacing/>
+        <w:rPr>
+          <w:b/>
+          <w:sz w:val="24"/>
+        </w:rPr>
+      </w:pPr>
+      <w:r>
+        <w:rPr>
+          <w:b/>
+          <w:sz w:val="24"/>
+        </w:rPr>
+        <w:t xml:space="preserve">2. </w:t>
+      </w:r>
       <w:r>
         <w:rPr>
           <w:rFonts w:hint="eastAsia"/>
           <w:b/>
           <w:sz w:val="24"/>
         </w:rPr>
-        <w:t>1.</w:t>
+        <w:t>Program Description</w:t>
+      </w:r>
+    </w:p>
+    <w:p>
+      <w:pPr>
+        <w:contextualSpacing/>
+      </w:pPr>
+      <w:r>
+        <w:tab/>
+        <w:t xml:space="preserve">1) </w:t>
       </w:r>
       <w:r>
         <w:rPr>
           <w:rFonts w:hint="eastAsia"/>
-          <w:b/>
-          <w:sz w:val="24"/>
-        </w:rPr>
-        <w:t xml:space="preserve"> </w:t>
-      </w:r>
-      <w:r>
-        <w:rPr>
-          <w:b/>
-          <w:sz w:val="24"/>
-        </w:rPr>
-        <w:t>Team Members &amp; Roles</w:t>
-      </w:r>
-    </w:p>
-    <w:p>
-      <w:pPr>
-        <w:contextualSpacing/>
-        <w:rPr>
-          <w:b/>
-          <w:sz w:val="24"/>
-        </w:rPr>
-      </w:pPr>
-      <w:r>
-        <w:rPr>
-          <w:b/>
-          <w:sz w:val="24"/>
-        </w:rPr>
-        <w:t xml:space="preserve">2. </w:t>
+        </w:rPr>
+        <w:t>개요</w:t>
+      </w:r>
+    </w:p>
+    <w:p>
+      <w:pPr>
+        <w:tabs>
+          <w:tab w:val="left" w:pos="400"/>
+          <w:tab w:val="left" w:pos="800"/>
+          <w:tab w:val="left" w:pos="1200"/>
+          <w:tab w:val="left" w:pos="1600"/>
+          <w:tab w:val="left" w:pos="2141"/>
+        </w:tabs>
+        <w:contextualSpacing/>
+      </w:pPr>
+      <w:r>
+        <w:tab/>
+        <w:t xml:space="preserve">2) </w:t>
+      </w:r>
+      <w:r>
+        <w:rPr>
+          <w:rFonts w:hint="eastAsia"/>
+        </w:rPr>
+        <w:t>주요 기능</w:t>
+      </w:r>
+      <w:r>
+        <w:tab/>
+      </w:r>
+      <w:r>
+        <w:tab/>
+      </w:r>
+      <w:bookmarkStart w:id="0" w:name="_GoBack"/>
+      <w:bookmarkEnd w:id="0"/>
+    </w:p>
+    <w:p>
+      <w:pPr>
+        <w:contextualSpacing/>
+        <w:rPr>
+          <w:rFonts w:hint="eastAsia"/>
+        </w:rPr>
+      </w:pPr>
+    </w:p>
+    <w:p>
+      <w:pPr>
+        <w:contextualSpacing/>
+        <w:rPr>
+          <w:b/>
+          <w:sz w:val="24"/>
+        </w:rPr>
+      </w:pPr>
+      <w:r>
+        <w:rPr>
+          <w:b/>
+          <w:sz w:val="24"/>
+        </w:rPr>
+        <w:t>3. Development Environment</w:t>
+      </w:r>
+    </w:p>
+    <w:p>
+      <w:pPr>
+        <w:contextualSpacing/>
+      </w:pPr>
+      <w:r>
+        <w:rPr>
+          <w:b/>
+          <w:sz w:val="24"/>
+        </w:rPr>
+        <w:tab/>
+      </w:r>
+      <w:r>
+        <w:t xml:space="preserve">1) </w:t>
+      </w:r>
+      <w:r>
+        <w:rPr>
+          <w:rFonts w:hint="eastAsia"/>
+        </w:rPr>
+        <w:t>Develop</w:t>
+      </w:r>
+      <w:r>
+        <w:t>ment OS</w:t>
+      </w:r>
+    </w:p>
+    <w:p>
+      <w:pPr>
+        <w:contextualSpacing/>
+      </w:pPr>
+      <w:r>
+        <w:tab/>
+        <w:t>2) Development Tool</w:t>
+      </w:r>
+    </w:p>
+    <w:p>
+      <w:pPr>
+        <w:contextualSpacing/>
+        <w:rPr>
+          <w:rFonts w:hint="eastAsia"/>
+        </w:rPr>
+      </w:pPr>
+    </w:p>
+    <w:p>
+      <w:pPr>
+        <w:contextualSpacing/>
+        <w:rPr>
+          <w:b/>
+          <w:sz w:val="24"/>
+        </w:rPr>
+      </w:pPr>
+      <w:r>
+        <w:rPr>
+          <w:b/>
+          <w:sz w:val="24"/>
+        </w:rPr>
+        <w:t>4</w:t>
+      </w:r>
+      <w:r>
+        <w:rPr>
+          <w:b/>
+          <w:sz w:val="24"/>
+        </w:rPr>
+        <w:t xml:space="preserve">. </w:t>
       </w:r>
       <w:r>
         <w:rPr>
@@ -179,26 +330,74 @@
     </w:p>
     <w:p>
       <w:pPr>
-        <w:widowControl w:val="0"/>
-        <w:wordWrap w:val="0"/>
-        <w:autoSpaceDE w:val="0"/>
-        <w:autoSpaceDN w:val="0"/>
-        <w:spacing w:after="0" w:line="240" w:lineRule="auto"/>
-      </w:pPr>
-      <w:r>
-        <w:tab/>
-      </w:r>
-      <w:r>
-        <w:t>I</w:t>
-      </w:r>
-      <w:r>
-        <w:rPr>
-          <w:rFonts w:hint="eastAsia"/>
-        </w:rPr>
-        <w:t xml:space="preserve">ntroduction to the </w:t>
-      </w:r>
-      <w:r>
-        <w:t xml:space="preserve">system </w:t>
+        <w:contextualSpacing/>
+      </w:pPr>
+      <w:r>
+        <w:tab/>
+        <w:t>1) Introduction</w:t>
+      </w:r>
+    </w:p>
+    <w:p>
+      <w:pPr>
+        <w:contextualSpacing/>
+      </w:pPr>
+      <w:r>
+        <w:tab/>
+        <w:t>2) Use Case Diagram</w:t>
+      </w:r>
+    </w:p>
+    <w:p>
+      <w:pPr>
+        <w:contextualSpacing/>
+      </w:pPr>
+      <w:r>
+        <w:tab/>
+        <w:t>3) Use Case Description</w:t>
+      </w:r>
+    </w:p>
+    <w:p>
+      <w:pPr>
+        <w:contextualSpacing/>
+      </w:pPr>
+      <w:r>
+        <w:tab/>
+        <w:t>4) Non-functional Requirement</w:t>
+      </w:r>
+    </w:p>
+    <w:p>
+      <w:pPr>
+        <w:contextualSpacing/>
+      </w:pPr>
+      <w:r>
+        <w:tab/>
+        <w:t>5) Requirement Dependency Traceability</w:t>
+      </w:r>
+    </w:p>
+    <w:p>
+      <w:pPr>
+        <w:contextualSpacing/>
+      </w:pPr>
+      <w:r>
+        <w:tab/>
+        <w:t>6) Development and Target Platforms</w:t>
+      </w:r>
+    </w:p>
+    <w:p>
+      <w:pPr>
+        <w:contextualSpacing/>
+      </w:pPr>
+      <w:r>
+        <w:tab/>
+        <w:t>7) Project Glossary</w:t>
+      </w:r>
+    </w:p>
+    <w:p>
+      <w:pPr>
+        <w:contextualSpacing/>
+      </w:pPr>
+      <w:r>
+        <w:tab/>
+        <w:t>8) Document Revision History</w:t>
       </w:r>
     </w:p>
     <w:p>
@@ -210,8 +409,459 @@
         <w:spacing w:after="0" w:line="240" w:lineRule="auto"/>
         <w:ind w:left="400"/>
       </w:pPr>
-      <w:r>
-        <w:t>Use case diagrams</w:t>
+    </w:p>
+    <w:p>
+      <w:pPr>
+        <w:contextualSpacing/>
+        <w:rPr>
+          <w:b/>
+          <w:sz w:val="24"/>
+        </w:rPr>
+      </w:pPr>
+      <w:r>
+        <w:rPr>
+          <w:b/>
+          <w:sz w:val="24"/>
+        </w:rPr>
+        <w:t>5</w:t>
+      </w:r>
+      <w:r>
+        <w:rPr>
+          <w:rFonts w:hint="eastAsia"/>
+          <w:b/>
+          <w:sz w:val="24"/>
+        </w:rPr>
+        <w:t>. Design &amp; Implementation</w:t>
+      </w:r>
+    </w:p>
+    <w:p>
+      <w:pPr>
+        <w:contextualSpacing/>
+      </w:pPr>
+      <w:r>
+        <w:tab/>
+        <w:t>1) Development Process Model</w:t>
+      </w:r>
+    </w:p>
+    <w:p>
+      <w:pPr>
+        <w:contextualSpacing/>
+      </w:pPr>
+      <w:r>
+        <w:tab/>
+        <w:t>2) MVC Pattern</w:t>
+      </w:r>
+    </w:p>
+    <w:p>
+      <w:pPr>
+        <w:contextualSpacing/>
+      </w:pPr>
+      <w:r>
+        <w:tab/>
+        <w:t>3) Data Design</w:t>
+      </w:r>
+    </w:p>
+    <w:p>
+      <w:pPr>
+        <w:contextualSpacing/>
+      </w:pPr>
+      <w:r>
+        <w:tab/>
+        <w:t>4</w:t>
+      </w:r>
+      <w:r>
+        <w:t>) Model Design</w:t>
+      </w:r>
+    </w:p>
+    <w:p>
+      <w:pPr>
+        <w:contextualSpacing/>
+      </w:pPr>
+      <w:r>
+        <w:tab/>
+        <w:t>5</w:t>
+      </w:r>
+      <w:r>
+        <w:t>) View Design</w:t>
+      </w:r>
+    </w:p>
+    <w:p>
+      <w:pPr>
+        <w:contextualSpacing/>
+      </w:pPr>
+      <w:r>
+        <w:tab/>
+        <w:t>6</w:t>
+      </w:r>
+      <w:r>
+        <w:t>) Controller Design</w:t>
+      </w:r>
+    </w:p>
+    <w:p>
+      <w:pPr>
+        <w:contextualSpacing/>
+      </w:pPr>
+      <w:r>
+        <w:tab/>
+        <w:t>7</w:t>
+      </w:r>
+      <w:r>
+        <w:t xml:space="preserve">) </w:t>
+      </w:r>
+      <w:r>
+        <w:t>Observer Design</w:t>
+      </w:r>
+    </w:p>
+    <w:p>
+      <w:pPr>
+        <w:contextualSpacing/>
+      </w:pPr>
+      <w:r>
+        <w:tab/>
+        <w:t>8) Util Design</w:t>
+      </w:r>
+    </w:p>
+    <w:p>
+      <w:pPr>
+        <w:contextualSpacing/>
+      </w:pPr>
+      <w:r>
+        <w:lastRenderedPageBreak/>
+        <w:tab/>
+        <w:t>9) Class Diagram</w:t>
+      </w:r>
+    </w:p>
+    <w:p>
+      <w:pPr>
+        <w:contextualSpacing/>
+        <w:rPr>
+          <w:rFonts w:hint="eastAsia"/>
+        </w:rPr>
+      </w:pPr>
+      <w:r>
+        <w:tab/>
+        <w:t>10) State Diagram</w:t>
+      </w:r>
+    </w:p>
+    <w:p>
+      <w:pPr>
+        <w:ind w:left="400"/>
+        <w:contextualSpacing/>
+      </w:pPr>
+    </w:p>
+    <w:p>
+      <w:pPr>
+        <w:contextualSpacing/>
+        <w:rPr>
+          <w:b/>
+          <w:sz w:val="24"/>
+        </w:rPr>
+      </w:pPr>
+      <w:r>
+        <w:rPr>
+          <w:b/>
+          <w:sz w:val="24"/>
+        </w:rPr>
+        <w:t>6</w:t>
+      </w:r>
+      <w:r>
+        <w:rPr>
+          <w:b/>
+          <w:sz w:val="24"/>
+        </w:rPr>
+        <w:t xml:space="preserve">. </w:t>
+      </w:r>
+      <w:r>
+        <w:rPr>
+          <w:b/>
+          <w:sz w:val="24"/>
+        </w:rPr>
+        <w:t>Object-Oriented Design Principles</w:t>
+      </w:r>
+    </w:p>
+    <w:p>
+      <w:pPr>
+        <w:contextualSpacing/>
+      </w:pPr>
+      <w:r>
+        <w:tab/>
+        <w:t>1) OOP Principles</w:t>
+      </w:r>
+    </w:p>
+    <w:p>
+      <w:pPr>
+        <w:contextualSpacing/>
+      </w:pPr>
+      <w:r>
+        <w:tab/>
+        <w:t>2) SOLID Principles</w:t>
+      </w:r>
+    </w:p>
+    <w:p>
+      <w:pPr>
+        <w:ind w:firstLine="400"/>
+        <w:contextualSpacing/>
+        <w:rPr>
+          <w:rFonts w:hint="eastAsia"/>
+        </w:rPr>
+      </w:pPr>
+      <w:r>
+        <w:rPr>
+          <w:rFonts w:hint="eastAsia"/>
+        </w:rPr>
+        <w:t>3) UML Diagram</w:t>
+      </w:r>
+    </w:p>
+    <w:p>
+      <w:pPr>
+        <w:ind w:firstLine="400"/>
+        <w:contextualSpacing/>
+        <w:rPr>
+          <w:b/>
+          <w:sz w:val="24"/>
+        </w:rPr>
+      </w:pPr>
+      <w:r>
+        <w:rPr>
+          <w:b/>
+          <w:sz w:val="24"/>
+        </w:rPr>
+        <w:br/>
+      </w:r>
+      <w:r>
+        <w:rPr>
+          <w:b/>
+          <w:sz w:val="24"/>
+        </w:rPr>
+        <w:t>7. Test</w:t>
+      </w:r>
+    </w:p>
+    <w:p>
+      <w:pPr>
+        <w:ind w:firstLine="400"/>
+        <w:contextualSpacing/>
+      </w:pPr>
+      <w:r>
+        <w:t>1) Functional Unit Test Cases</w:t>
+      </w:r>
+    </w:p>
+    <w:p>
+      <w:pPr>
+        <w:ind w:firstLine="400"/>
+        <w:contextualSpacing/>
+      </w:pPr>
+      <w:r>
+        <w:t>2) UI Test Cases</w:t>
+      </w:r>
+    </w:p>
+    <w:p>
+      <w:pPr>
+        <w:ind w:firstLine="400"/>
+        <w:contextualSpacing/>
+      </w:pPr>
+      <w:r>
+        <w:t>3) System Test Cases</w:t>
+      </w:r>
+    </w:p>
+    <w:p>
+      <w:pPr>
+        <w:ind w:firstLine="400"/>
+        <w:contextualSpacing/>
+      </w:pPr>
+    </w:p>
+    <w:p>
+      <w:pPr>
+        <w:contextualSpacing/>
+        <w:rPr>
+          <w:b/>
+          <w:sz w:val="24"/>
+        </w:rPr>
+      </w:pPr>
+      <w:r>
+        <w:rPr>
+          <w:b/>
+          <w:sz w:val="24"/>
+        </w:rPr>
+        <w:t>8</w:t>
+      </w:r>
+      <w:r>
+        <w:rPr>
+          <w:b/>
+          <w:sz w:val="24"/>
+        </w:rPr>
+        <w:t>. Execution Screen</w:t>
+      </w:r>
+      <w:r>
+        <w:rPr>
+          <w:b/>
+          <w:sz w:val="24"/>
+        </w:rPr>
+        <w:t xml:space="preserve"> </w:t>
+      </w:r>
+      <w:r>
+        <w:rPr>
+          <w:b/>
+          <w:sz w:val="24"/>
+        </w:rPr>
+        <w:t>&amp; Explanation</w:t>
+      </w:r>
+    </w:p>
+    <w:p>
+      <w:pPr>
+        <w:widowControl w:val="0"/>
+        <w:wordWrap w:val="0"/>
+        <w:autoSpaceDE w:val="0"/>
+        <w:autoSpaceDN w:val="0"/>
+        <w:spacing w:after="0" w:line="240" w:lineRule="auto"/>
+        <w:ind w:firstLine="400"/>
+        <w:rPr>
+          <w:rFonts w:hint="eastAsia"/>
+        </w:rPr>
+      </w:pPr>
+      <w:r>
+        <w:rPr>
+          <w:rFonts w:hint="eastAsia"/>
+        </w:rPr>
+        <w:t>1) First Screen</w:t>
+      </w:r>
+    </w:p>
+    <w:p>
+      <w:pPr>
+        <w:widowControl w:val="0"/>
+        <w:wordWrap w:val="0"/>
+        <w:autoSpaceDE w:val="0"/>
+        <w:autoSpaceDN w:val="0"/>
+        <w:spacing w:after="0" w:line="240" w:lineRule="auto"/>
+        <w:ind w:firstLine="400"/>
+      </w:pPr>
+      <w:r>
+        <w:t>2) Load</w:t>
+      </w:r>
+    </w:p>
+    <w:p>
+      <w:pPr>
+        <w:widowControl w:val="0"/>
+        <w:wordWrap w:val="0"/>
+        <w:autoSpaceDE w:val="0"/>
+        <w:autoSpaceDN w:val="0"/>
+        <w:spacing w:after="0" w:line="240" w:lineRule="auto"/>
+        <w:ind w:firstLine="400"/>
+      </w:pPr>
+      <w:r>
+        <w:t>3) Edit</w:t>
+      </w:r>
+    </w:p>
+    <w:p>
+      <w:pPr>
+        <w:widowControl w:val="0"/>
+        <w:wordWrap w:val="0"/>
+        <w:autoSpaceDE w:val="0"/>
+        <w:autoSpaceDN w:val="0"/>
+        <w:spacing w:after="0" w:line="240" w:lineRule="auto"/>
+        <w:ind w:firstLine="400"/>
+      </w:pPr>
+      <w:r>
+        <w:t>4) Compare</w:t>
+      </w:r>
+    </w:p>
+    <w:p>
+      <w:pPr>
+        <w:widowControl w:val="0"/>
+        <w:wordWrap w:val="0"/>
+        <w:autoSpaceDE w:val="0"/>
+        <w:autoSpaceDN w:val="0"/>
+        <w:spacing w:after="0" w:line="240" w:lineRule="auto"/>
+        <w:ind w:firstLine="400"/>
+      </w:pPr>
+      <w:r>
+        <w:t>5) Select Block and Merge</w:t>
+      </w:r>
+    </w:p>
+    <w:p>
+      <w:pPr>
+        <w:widowControl w:val="0"/>
+        <w:wordWrap w:val="0"/>
+        <w:autoSpaceDE w:val="0"/>
+        <w:autoSpaceDN w:val="0"/>
+        <w:spacing w:after="0" w:line="240" w:lineRule="auto"/>
+        <w:ind w:firstLine="400"/>
+      </w:pPr>
+      <w:r>
+        <w:t>6) Save</w:t>
+      </w:r>
+    </w:p>
+    <w:p>
+      <w:pPr>
+        <w:widowControl w:val="0"/>
+        <w:wordWrap w:val="0"/>
+        <w:autoSpaceDE w:val="0"/>
+        <w:autoSpaceDN w:val="0"/>
+        <w:spacing w:after="0" w:line="240" w:lineRule="auto"/>
+        <w:ind w:firstLine="400"/>
+      </w:pPr>
+    </w:p>
+    <w:p>
+      <w:pPr>
+        <w:contextualSpacing/>
+        <w:rPr>
+          <w:b/>
+          <w:sz w:val="24"/>
+        </w:rPr>
+      </w:pPr>
+      <w:r>
+        <w:rPr>
+          <w:rFonts w:hint="eastAsia"/>
+          <w:b/>
+          <w:sz w:val="24"/>
+        </w:rPr>
+        <w:t>9</w:t>
+      </w:r>
+      <w:r>
+        <w:rPr>
+          <w:rFonts w:hint="eastAsia"/>
+          <w:b/>
+          <w:sz w:val="24"/>
+        </w:rPr>
+        <w:t>. Project Management</w:t>
+      </w:r>
+    </w:p>
+    <w:p>
+      <w:pPr>
+        <w:widowControl w:val="0"/>
+        <w:wordWrap w:val="0"/>
+        <w:autoSpaceDE w:val="0"/>
+        <w:autoSpaceDN w:val="0"/>
+        <w:spacing w:after="0" w:line="240" w:lineRule="auto"/>
+      </w:pPr>
+      <w:r>
+        <w:tab/>
+        <w:t>1) Chosen Version Control System</w:t>
+      </w:r>
+    </w:p>
+    <w:p>
+      <w:pPr>
+        <w:widowControl w:val="0"/>
+        <w:wordWrap w:val="0"/>
+        <w:autoSpaceDE w:val="0"/>
+        <w:autoSpaceDN w:val="0"/>
+        <w:spacing w:after="0" w:line="240" w:lineRule="auto"/>
+      </w:pPr>
+      <w:r>
+        <w:tab/>
+        <w:t>2) Project Progress by Github</w:t>
+      </w:r>
+    </w:p>
+    <w:p>
+      <w:pPr>
+        <w:widowControl w:val="0"/>
+        <w:wordWrap w:val="0"/>
+        <w:autoSpaceDE w:val="0"/>
+        <w:autoSpaceDN w:val="0"/>
+        <w:spacing w:after="0" w:line="240" w:lineRule="auto"/>
+      </w:pPr>
+      <w:r>
+        <w:tab/>
+        <w:t>3) Experience of Our Team</w:t>
       </w:r>
     </w:p>
     <w:p>
@@ -223,664 +873,6 @@
         <w:spacing w:after="0" w:line="240" w:lineRule="auto"/>
         <w:ind w:left="400"/>
       </w:pPr>
-      <w:r>
-        <w:t>Use case descriptions</w:t>
-      </w:r>
-    </w:p>
-    <w:p>
-      <w:pPr>
-        <w:widowControl w:val="0"/>
-        <w:wordWrap w:val="0"/>
-        <w:autoSpaceDE w:val="0"/>
-        <w:autoSpaceDN w:val="0"/>
-        <w:spacing w:after="0" w:line="240" w:lineRule="auto"/>
-        <w:ind w:left="400"/>
-      </w:pPr>
-      <w:r>
-        <w:t xml:space="preserve">Non-functional requirements (Quality requirements, Constraints, </w:t>
-      </w:r>
-      <w:proofErr w:type="spellStart"/>
-      <w:r>
-        <w:t>etc</w:t>
-      </w:r>
-      <w:proofErr w:type="spellEnd"/>
-      <w:r>
-        <w:t>)</w:t>
-      </w:r>
-    </w:p>
-    <w:p>
-      <w:pPr>
-        <w:widowControl w:val="0"/>
-        <w:wordWrap w:val="0"/>
-        <w:autoSpaceDE w:val="0"/>
-        <w:autoSpaceDN w:val="0"/>
-        <w:spacing w:after="0" w:line="240" w:lineRule="auto"/>
-        <w:ind w:left="400"/>
-      </w:pPr>
-      <w:r>
-        <w:rPr>
-          <w:rFonts w:hint="eastAsia"/>
-        </w:rPr>
-        <w:t>Req</w:t>
-      </w:r>
-      <w:r>
-        <w:t xml:space="preserve">uirement Dependency Traceability </w:t>
-      </w:r>
-    </w:p>
-    <w:p>
-      <w:pPr>
-        <w:widowControl w:val="0"/>
-        <w:wordWrap w:val="0"/>
-        <w:autoSpaceDE w:val="0"/>
-        <w:autoSpaceDN w:val="0"/>
-        <w:spacing w:after="0" w:line="240" w:lineRule="auto"/>
-        <w:ind w:left="400"/>
-      </w:pPr>
-      <w:r>
-        <w:t>Development and Target Platforms</w:t>
-      </w:r>
-    </w:p>
-    <w:p>
-      <w:pPr>
-        <w:widowControl w:val="0"/>
-        <w:wordWrap w:val="0"/>
-        <w:autoSpaceDE w:val="0"/>
-        <w:autoSpaceDN w:val="0"/>
-        <w:spacing w:after="0" w:line="240" w:lineRule="auto"/>
-        <w:ind w:left="400"/>
-      </w:pPr>
-      <w:r>
-        <w:t>Project Glossary</w:t>
-      </w:r>
-    </w:p>
-    <w:p>
-      <w:pPr>
-        <w:widowControl w:val="0"/>
-        <w:wordWrap w:val="0"/>
-        <w:autoSpaceDE w:val="0"/>
-        <w:autoSpaceDN w:val="0"/>
-        <w:spacing w:after="0" w:line="240" w:lineRule="auto"/>
-        <w:ind w:left="400"/>
-      </w:pPr>
-      <w:r>
-        <w:t>Document Revision History</w:t>
-      </w:r>
-    </w:p>
-    <w:p>
-      <w:pPr>
-        <w:widowControl w:val="0"/>
-        <w:wordWrap w:val="0"/>
-        <w:autoSpaceDE w:val="0"/>
-        <w:autoSpaceDN w:val="0"/>
-        <w:spacing w:after="0" w:line="240" w:lineRule="auto"/>
-        <w:ind w:left="400"/>
-        <w:rPr>
-          <w:rFonts w:hint="eastAsia"/>
-        </w:rPr>
-      </w:pPr>
-    </w:p>
-    <w:p>
-      <w:pPr>
-        <w:contextualSpacing/>
-        <w:rPr>
-          <w:b/>
-          <w:sz w:val="24"/>
-        </w:rPr>
-      </w:pPr>
-      <w:r>
-        <w:rPr>
-          <w:b/>
-          <w:sz w:val="24"/>
-        </w:rPr>
-        <w:t>3. Design</w:t>
-      </w:r>
-      <w:r>
-        <w:rPr>
-          <w:b/>
-          <w:sz w:val="24"/>
-        </w:rPr>
-        <w:t xml:space="preserve"> </w:t>
-      </w:r>
-      <w:r>
-        <w:rPr>
-          <w:b/>
-          <w:sz w:val="24"/>
-        </w:rPr>
-        <w:t>+ Class Diagram</w:t>
-      </w:r>
-      <w:r>
-        <w:rPr>
-          <w:b/>
-          <w:sz w:val="24"/>
-        </w:rPr>
-        <w:t xml:space="preserve"> – </w:t>
-      </w:r>
-      <w:r>
-        <w:rPr>
-          <w:rFonts w:hint="eastAsia"/>
-          <w:b/>
-          <w:sz w:val="24"/>
-        </w:rPr>
-        <w:t>해성</w:t>
-      </w:r>
-    </w:p>
-    <w:p>
-      <w:pPr>
-        <w:widowControl w:val="0"/>
-        <w:wordWrap w:val="0"/>
-        <w:autoSpaceDE w:val="0"/>
-        <w:autoSpaceDN w:val="0"/>
-        <w:spacing w:after="0" w:line="240" w:lineRule="auto"/>
-        <w:ind w:firstLine="400"/>
-      </w:pPr>
-      <w:r>
-        <w:rPr>
-          <w:rFonts w:hint="eastAsia"/>
-        </w:rPr>
-        <w:t xml:space="preserve">System model </w:t>
-      </w:r>
-      <w:r>
-        <w:t xml:space="preserve">(utilize </w:t>
-      </w:r>
-      <w:r>
-        <w:rPr>
-          <w:rFonts w:hint="eastAsia"/>
-        </w:rPr>
-        <w:t xml:space="preserve">use </w:t>
-      </w:r>
-      <w:r>
-        <w:t>C</w:t>
-      </w:r>
-      <w:r>
-        <w:rPr>
-          <w:rFonts w:hint="eastAsia"/>
-        </w:rPr>
-        <w:t xml:space="preserve">ase diagrams, </w:t>
-      </w:r>
-      <w:r>
-        <w:t>S</w:t>
-      </w:r>
-      <w:r>
-        <w:rPr>
-          <w:rFonts w:hint="eastAsia"/>
-        </w:rPr>
-        <w:t xml:space="preserve">equence diagrams, </w:t>
-      </w:r>
-      <w:proofErr w:type="spellStart"/>
-      <w:r>
-        <w:t>Statechart</w:t>
-      </w:r>
-      <w:proofErr w:type="spellEnd"/>
-      <w:r>
-        <w:t xml:space="preserve"> </w:t>
-      </w:r>
-      <w:proofErr w:type="spellStart"/>
-      <w:r>
-        <w:rPr>
-          <w:rFonts w:hint="eastAsia"/>
-        </w:rPr>
-        <w:t>etc</w:t>
-      </w:r>
-      <w:proofErr w:type="spellEnd"/>
-      <w:r>
-        <w:t>)</w:t>
-      </w:r>
-    </w:p>
-    <w:p>
-      <w:pPr>
-        <w:widowControl w:val="0"/>
-        <w:wordWrap w:val="0"/>
-        <w:autoSpaceDE w:val="0"/>
-        <w:autoSpaceDN w:val="0"/>
-        <w:spacing w:after="0" w:line="240" w:lineRule="auto"/>
-        <w:ind w:firstLine="400"/>
-      </w:pPr>
-      <w:r>
-        <w:t>Major design decisions</w:t>
-      </w:r>
-    </w:p>
-    <w:p>
-      <w:pPr>
-        <w:widowControl w:val="0"/>
-        <w:wordWrap w:val="0"/>
-        <w:autoSpaceDE w:val="0"/>
-        <w:autoSpaceDN w:val="0"/>
-        <w:spacing w:after="0" w:line="240" w:lineRule="auto"/>
-        <w:ind w:firstLine="400"/>
-        <w:rPr>
-          <w:b/>
-        </w:rPr>
-      </w:pPr>
-      <w:r>
-        <w:rPr>
-          <w:rFonts w:hint="eastAsia"/>
-          <w:b/>
-        </w:rPr>
-        <w:t>must include the explanation that how MVC concept was applied to your design</w:t>
-      </w:r>
-    </w:p>
-    <w:p>
-      <w:pPr>
-        <w:widowControl w:val="0"/>
-        <w:wordWrap w:val="0"/>
-        <w:autoSpaceDE w:val="0"/>
-        <w:autoSpaceDN w:val="0"/>
-        <w:spacing w:after="0" w:line="240" w:lineRule="auto"/>
-        <w:ind w:left="400"/>
-        <w:rPr>
-          <w:b/>
-        </w:rPr>
-      </w:pPr>
-      <w:r>
-        <w:rPr>
-          <w:rFonts w:hint="eastAsia"/>
-          <w:b/>
-        </w:rPr>
-        <w:t>must include explanation that how your program was designed to be testable by Unit-test tools.</w:t>
-      </w:r>
-    </w:p>
-    <w:p>
-      <w:pPr>
-        <w:ind w:left="400"/>
-        <w:contextualSpacing/>
-        <w:rPr>
-          <w:b/>
-        </w:rPr>
-      </w:pPr>
-      <w:r>
-        <w:rPr>
-          <w:rFonts w:hint="eastAsia"/>
-        </w:rPr>
-        <w:t xml:space="preserve">explain how </w:t>
-      </w:r>
-      <w:r>
-        <w:rPr>
-          <w:rFonts w:hint="eastAsia"/>
-          <w:b/>
-        </w:rPr>
-        <w:t>object-oriented design principles</w:t>
-      </w:r>
-      <w:r>
-        <w:rPr>
-          <w:rFonts w:hint="eastAsia"/>
-        </w:rPr>
-        <w:t xml:space="preserve"> were applied to your design</w:t>
-      </w:r>
-      <w:r>
-        <w:t xml:space="preserve"> </w:t>
-      </w:r>
-      <w:r>
-        <w:rPr>
-          <w:b/>
-        </w:rPr>
-        <w:t xml:space="preserve">along with </w:t>
-      </w:r>
-      <w:r>
-        <w:rPr>
-          <w:b/>
-        </w:rPr>
-        <w:t>diagrams/</w:t>
-      </w:r>
-      <w:r>
-        <w:rPr>
-          <w:b/>
-        </w:rPr>
-        <w:t>code examples</w:t>
-      </w:r>
-    </w:p>
-    <w:p>
-      <w:pPr>
-        <w:ind w:left="400"/>
-        <w:contextualSpacing/>
-        <w:rPr>
-          <w:rFonts w:hint="eastAsia"/>
-        </w:rPr>
-      </w:pPr>
-    </w:p>
-    <w:p>
-      <w:pPr>
-        <w:contextualSpacing/>
-        <w:rPr>
-          <w:b/>
-          <w:sz w:val="24"/>
-        </w:rPr>
-      </w:pPr>
-      <w:r>
-        <w:rPr>
-          <w:b/>
-          <w:sz w:val="24"/>
-        </w:rPr>
-        <w:t>4. Implementation</w:t>
-      </w:r>
-      <w:r>
-        <w:rPr>
-          <w:b/>
-          <w:sz w:val="24"/>
-        </w:rPr>
-        <w:t xml:space="preserve"> </w:t>
-      </w:r>
-      <w:r>
-        <w:rPr>
-          <w:b/>
-          <w:sz w:val="24"/>
-        </w:rPr>
-        <w:t>–</w:t>
-      </w:r>
-      <w:r>
-        <w:rPr>
-          <w:b/>
-          <w:sz w:val="24"/>
-        </w:rPr>
-        <w:t xml:space="preserve"> </w:t>
-      </w:r>
-      <w:r>
-        <w:rPr>
-          <w:rFonts w:hint="eastAsia"/>
-          <w:b/>
-          <w:sz w:val="24"/>
-        </w:rPr>
-        <w:t>준희</w:t>
-      </w:r>
-    </w:p>
-    <w:p>
-      <w:pPr>
-        <w:ind w:left="400"/>
-        <w:contextualSpacing/>
-        <w:rPr>
-          <w:b/>
-        </w:rPr>
-      </w:pPr>
-      <w:r>
-        <w:rPr>
-          <w:rFonts w:hint="eastAsia"/>
-        </w:rPr>
-        <w:t xml:space="preserve">explain how </w:t>
-      </w:r>
-      <w:r>
-        <w:rPr>
-          <w:rFonts w:hint="eastAsia"/>
-          <w:b/>
-        </w:rPr>
-        <w:t>object-oriented design principles</w:t>
-      </w:r>
-      <w:r>
-        <w:rPr>
-          <w:rFonts w:hint="eastAsia"/>
-        </w:rPr>
-        <w:t xml:space="preserve"> were applied to your design</w:t>
-      </w:r>
-      <w:r>
-        <w:t xml:space="preserve"> </w:t>
-      </w:r>
-      <w:r>
-        <w:rPr>
-          <w:b/>
-        </w:rPr>
-        <w:t xml:space="preserve">along with </w:t>
-      </w:r>
-      <w:r>
-        <w:rPr>
-          <w:b/>
-        </w:rPr>
-        <w:t>diagrams/</w:t>
-      </w:r>
-      <w:r>
-        <w:rPr>
-          <w:b/>
-        </w:rPr>
-        <w:t>code examples</w:t>
-      </w:r>
-    </w:p>
-    <w:p>
-      <w:pPr>
-        <w:ind w:firstLine="400"/>
-        <w:contextualSpacing/>
-        <w:rPr>
-          <w:b/>
-          <w:sz w:val="24"/>
-        </w:rPr>
-      </w:pPr>
-      <w:r>
-        <w:rPr>
-          <w:b/>
-          <w:sz w:val="24"/>
-        </w:rPr>
-        <w:br/>
-        <w:t>5. Test</w:t>
-      </w:r>
-      <w:r>
-        <w:rPr>
-          <w:b/>
-          <w:sz w:val="24"/>
-        </w:rPr>
-        <w:t xml:space="preserve"> – </w:t>
-      </w:r>
-      <w:r>
-        <w:rPr>
-          <w:rFonts w:hint="eastAsia"/>
-          <w:b/>
-          <w:sz w:val="24"/>
-        </w:rPr>
-        <w:t>건모 &amp; 병훈</w:t>
-      </w:r>
-    </w:p>
-    <w:p>
-      <w:pPr>
-        <w:widowControl w:val="0"/>
-        <w:wordWrap w:val="0"/>
-        <w:autoSpaceDE w:val="0"/>
-        <w:autoSpaceDN w:val="0"/>
-        <w:spacing w:after="0" w:line="240" w:lineRule="auto"/>
-        <w:ind w:left="400"/>
-      </w:pPr>
-      <w:r>
-        <w:rPr>
-          <w:rFonts w:hint="eastAsia"/>
-        </w:rPr>
-        <w:t xml:space="preserve">Functional </w:t>
-      </w:r>
-      <w:r>
-        <w:rPr>
-          <w:rFonts w:hint="eastAsia"/>
-          <w:b/>
-        </w:rPr>
-        <w:t>unit test cases</w:t>
-      </w:r>
-      <w:r>
-        <w:rPr>
-          <w:rFonts w:hint="eastAsia"/>
-        </w:rPr>
-        <w:t xml:space="preserve"> and </w:t>
-      </w:r>
-      <w:r>
-        <w:rPr>
-          <w:rFonts w:hint="eastAsia"/>
-          <w:b/>
-        </w:rPr>
-        <w:t>their results</w:t>
-      </w:r>
-    </w:p>
-    <w:p>
-      <w:pPr>
-        <w:widowControl w:val="0"/>
-        <w:wordWrap w:val="0"/>
-        <w:autoSpaceDE w:val="0"/>
-        <w:autoSpaceDN w:val="0"/>
-        <w:spacing w:after="0" w:line="240" w:lineRule="auto"/>
-        <w:ind w:left="400"/>
-      </w:pPr>
-      <w:r>
-        <w:rPr>
-          <w:rFonts w:hint="eastAsia"/>
-          <w:b/>
-        </w:rPr>
-        <w:t>UI test cases</w:t>
-      </w:r>
-      <w:r>
-        <w:rPr>
-          <w:rFonts w:hint="eastAsia"/>
-        </w:rPr>
-        <w:t xml:space="preserve"> and </w:t>
-      </w:r>
-      <w:r>
-        <w:rPr>
-          <w:rFonts w:hint="eastAsia"/>
-          <w:b/>
-        </w:rPr>
-        <w:t>their results</w:t>
-      </w:r>
-    </w:p>
-    <w:p>
-      <w:pPr>
-        <w:widowControl w:val="0"/>
-        <w:wordWrap w:val="0"/>
-        <w:autoSpaceDE w:val="0"/>
-        <w:autoSpaceDN w:val="0"/>
-        <w:spacing w:after="0" w:line="240" w:lineRule="auto"/>
-        <w:ind w:left="400"/>
-      </w:pPr>
-      <w:r>
-        <w:rPr>
-          <w:rFonts w:hint="eastAsia"/>
-        </w:rPr>
-        <w:t>System test cases and their results</w:t>
-      </w:r>
-    </w:p>
-    <w:p>
-      <w:pPr>
-        <w:ind w:firstLine="400"/>
-        <w:contextualSpacing/>
-        <w:rPr>
-          <w:rFonts w:hint="eastAsia"/>
-        </w:rPr>
-      </w:pPr>
-    </w:p>
-    <w:p>
-      <w:pPr>
-        <w:contextualSpacing/>
-        <w:rPr>
-          <w:b/>
-          <w:sz w:val="24"/>
-        </w:rPr>
-      </w:pPr>
-      <w:r>
-        <w:rPr>
-          <w:b/>
-          <w:sz w:val="24"/>
-        </w:rPr>
-        <w:t>6. Execution Screen</w:t>
-      </w:r>
-      <w:r>
-        <w:rPr>
-          <w:b/>
-          <w:sz w:val="24"/>
-        </w:rPr>
-        <w:t xml:space="preserve"> – </w:t>
-      </w:r>
-      <w:r>
-        <w:rPr>
-          <w:rFonts w:hint="eastAsia"/>
-          <w:b/>
-          <w:sz w:val="24"/>
-        </w:rPr>
-        <w:t>준희</w:t>
-      </w:r>
-    </w:p>
-    <w:p>
-      <w:pPr>
-        <w:widowControl w:val="0"/>
-        <w:wordWrap w:val="0"/>
-        <w:autoSpaceDE w:val="0"/>
-        <w:autoSpaceDN w:val="0"/>
-        <w:spacing w:after="0" w:line="240" w:lineRule="auto"/>
-        <w:ind w:firstLine="400"/>
-      </w:pPr>
-      <w:r>
-        <w:rPr>
-          <w:rFonts w:hint="eastAsia"/>
-        </w:rPr>
-        <w:t xml:space="preserve">usage of your program and the screen shots of examples </w:t>
-      </w:r>
-    </w:p>
-    <w:p>
-      <w:pPr>
-        <w:contextualSpacing/>
-        <w:rPr>
-          <w:rFonts w:hint="eastAsia"/>
-        </w:rPr>
-      </w:pPr>
-    </w:p>
-    <w:p>
-      <w:pPr>
-        <w:contextualSpacing/>
-        <w:rPr>
-          <w:b/>
-          <w:sz w:val="24"/>
-        </w:rPr>
-      </w:pPr>
-      <w:r>
-        <w:rPr>
-          <w:rFonts w:hint="eastAsia"/>
-          <w:b/>
-          <w:sz w:val="24"/>
-        </w:rPr>
-        <w:lastRenderedPageBreak/>
-        <w:t>7. Project Management</w:t>
-      </w:r>
-    </w:p>
-    <w:p>
-      <w:pPr>
-        <w:widowControl w:val="0"/>
-        <w:wordWrap w:val="0"/>
-        <w:autoSpaceDE w:val="0"/>
-        <w:autoSpaceDN w:val="0"/>
-        <w:spacing w:after="0" w:line="240" w:lineRule="auto"/>
-      </w:pPr>
-      <w:bookmarkStart w:id="0" w:name="_GoBack"/>
-      <w:bookmarkEnd w:id="0"/>
-      <w:r>
-        <w:tab/>
-      </w:r>
-      <w:r>
-        <w:t xml:space="preserve">Indicate the address of your </w:t>
-      </w:r>
-      <w:proofErr w:type="spellStart"/>
-      <w:r>
-        <w:t>github</w:t>
-      </w:r>
-      <w:proofErr w:type="spellEnd"/>
-      <w:r>
-        <w:t xml:space="preserve"> project repository</w:t>
-      </w:r>
-    </w:p>
-    <w:p>
-      <w:pPr>
-        <w:widowControl w:val="0"/>
-        <w:wordWrap w:val="0"/>
-        <w:autoSpaceDE w:val="0"/>
-        <w:autoSpaceDN w:val="0"/>
-        <w:spacing w:after="0" w:line="240" w:lineRule="auto"/>
-        <w:ind w:left="400"/>
-      </w:pPr>
-      <w:r>
-        <w:t>Briefly explain your project progress history</w:t>
-      </w:r>
-    </w:p>
-    <w:p>
-      <w:pPr>
-        <w:widowControl w:val="0"/>
-        <w:wordWrap w:val="0"/>
-        <w:autoSpaceDE w:val="0"/>
-        <w:autoSpaceDN w:val="0"/>
-        <w:spacing w:after="0" w:line="240" w:lineRule="auto"/>
-        <w:ind w:left="400"/>
-        <w:rPr>
-          <w:rFonts w:hint="eastAsia"/>
-        </w:rPr>
-      </w:pPr>
-      <w:r>
-        <w:t>Briefly explain your experience</w:t>
-      </w:r>
     </w:p>
     <w:sectPr>
       <w:pgSz w:w="11906" w:h="16838"/>
@@ -890,6 +882,56 @@
     </w:sectPr>
   </w:body>
 </w:document>
+</file>
+
+<file path=word/endnotes.xml><?xml version="1.0" encoding="utf-8"?>
+<w:endnotes xmlns:wpc="http://schemas.microsoft.com/office/word/2010/wordprocessingCanvas" xmlns:cx="http://schemas.microsoft.com/office/drawing/2014/chartex" xmlns:cx1="http://schemas.microsoft.com/office/drawing/2015/9/8/chartex" xmlns:cx2="http://schemas.microsoft.com/office/drawing/2015/10/21/chartex" xmlns:cx3="http://schemas.microsoft.com/office/drawing/2016/5/9/chartex" xmlns:cx4="http://schemas.microsoft.com/office/drawing/2016/5/10/chartex" xmlns:cx5="http://schemas.microsoft.com/office/drawing/2016/5/11/chartex" xmlns:cx6="http://schemas.microsoft.com/office/drawing/2016/5/12/chartex" xmlns:cx7="http://schemas.microsoft.com/office/drawing/2016/5/13/chartex" xmlns:cx8="http://schemas.microsoft.com/office/drawing/2016/5/14/chartex" xmlns:mc="http://schemas.openxmlformats.org/markup-compatibility/2006" xmlns:aink="http://schemas.microsoft.com/office/drawing/2016/ink" xmlns:o="urn:schemas-microsoft-com:office:office" xmlns:r="http://schemas.openxmlformats.org/officeDocument/2006/relationships" xmlns:m="http://schemas.openxmlformats.org/officeDocument/2006/math" xmlns:v="urn:schemas-microsoft-com:vml" xmlns:wp14="http://schemas.microsoft.com/office/word/2010/wordprocessingDrawing" xmlns:wp="http://schemas.openxmlformats.org/drawingml/2006/wordprocessingDrawing" xmlns:w10="urn:schemas-microsoft-com:office:word" xmlns:w="http://schemas.openxmlformats.org/wordprocessingml/2006/main" xmlns:w14="http://schemas.microsoft.com/office/word/2010/wordml" xmlns:w15="http://schemas.microsoft.com/office/word/2012/wordml" xmlns:w16se="http://schemas.microsoft.com/office/word/2015/wordml/symex" xmlns:wpg="http://schemas.microsoft.com/office/word/2010/wordprocessingGroup" xmlns:wpi="http://schemas.microsoft.com/office/word/2010/wordprocessingInk" xmlns:wne="http://schemas.microsoft.com/office/word/2006/wordml" xmlns:wps="http://schemas.microsoft.com/office/word/2010/wordprocessingShape" mc:Ignorable="w14 w15 w16se wp14">
+  <w:endnote w:type="separator" w:id="-1">
+    <w:p>
+      <w:pPr>
+        <w:spacing w:after="0" w:line="240" w:lineRule="auto"/>
+      </w:pPr>
+      <w:r>
+        <w:separator/>
+      </w:r>
+    </w:p>
+  </w:endnote>
+  <w:endnote w:type="continuationSeparator" w:id="0">
+    <w:p>
+      <w:pPr>
+        <w:spacing w:after="0" w:line="240" w:lineRule="auto"/>
+      </w:pPr>
+      <w:r>
+        <w:continuationSeparator/>
+      </w:r>
+    </w:p>
+  </w:endnote>
+</w:endnotes>
+</file>
+
+<file path=word/footnotes.xml><?xml version="1.0" encoding="utf-8"?>
+<w:footnotes xmlns:wpc="http://schemas.microsoft.com/office/word/2010/wordprocessingCanvas" xmlns:cx="http://schemas.microsoft.com/office/drawing/2014/chartex" xmlns:cx1="http://schemas.microsoft.com/office/drawing/2015/9/8/chartex" xmlns:cx2="http://schemas.microsoft.com/office/drawing/2015/10/21/chartex" xmlns:cx3="http://schemas.microsoft.com/office/drawing/2016/5/9/chartex" xmlns:cx4="http://schemas.microsoft.com/office/drawing/2016/5/10/chartex" xmlns:cx5="http://schemas.microsoft.com/office/drawing/2016/5/11/chartex" xmlns:cx6="http://schemas.microsoft.com/office/drawing/2016/5/12/chartex" xmlns:cx7="http://schemas.microsoft.com/office/drawing/2016/5/13/chartex" xmlns:cx8="http://schemas.microsoft.com/office/drawing/2016/5/14/chartex" xmlns:mc="http://schemas.openxmlformats.org/markup-compatibility/2006" xmlns:aink="http://schemas.microsoft.com/office/drawing/2016/ink" xmlns:o="urn:schemas-microsoft-com:office:office" xmlns:r="http://schemas.openxmlformats.org/officeDocument/2006/relationships" xmlns:m="http://schemas.openxmlformats.org/officeDocument/2006/math" xmlns:v="urn:schemas-microsoft-com:vml" xmlns:wp14="http://schemas.microsoft.com/office/word/2010/wordprocessingDrawing" xmlns:wp="http://schemas.openxmlformats.org/drawingml/2006/wordprocessingDrawing" xmlns:w10="urn:schemas-microsoft-com:office:word" xmlns:w="http://schemas.openxmlformats.org/wordprocessingml/2006/main" xmlns:w14="http://schemas.microsoft.com/office/word/2010/wordml" xmlns:w15="http://schemas.microsoft.com/office/word/2012/wordml" xmlns:w16se="http://schemas.microsoft.com/office/word/2015/wordml/symex" xmlns:wpg="http://schemas.microsoft.com/office/word/2010/wordprocessingGroup" xmlns:wpi="http://schemas.microsoft.com/office/word/2010/wordprocessingInk" xmlns:wne="http://schemas.microsoft.com/office/word/2006/wordml" xmlns:wps="http://schemas.microsoft.com/office/word/2010/wordprocessingShape" mc:Ignorable="w14 w15 w16se wp14">
+  <w:footnote w:type="separator" w:id="-1">
+    <w:p>
+      <w:pPr>
+        <w:spacing w:after="0" w:line="240" w:lineRule="auto"/>
+      </w:pPr>
+      <w:r>
+        <w:separator/>
+      </w:r>
+    </w:p>
+  </w:footnote>
+  <w:footnote w:type="continuationSeparator" w:id="0">
+    <w:p>
+      <w:pPr>
+        <w:spacing w:after="0" w:line="240" w:lineRule="auto"/>
+      </w:pPr>
+      <w:r>
+        <w:continuationSeparator/>
+      </w:r>
+    </w:p>
+  </w:footnote>
+</w:footnotes>
 </file>
 
 <file path=word/numbering.xml><?xml version="1.0" encoding="utf-8"?>
@@ -2024,6 +2066,50 @@
       <w:ind w:leftChars="400" w:left="400"/>
     </w:pPr>
   </w:style>
+  <w:style w:type="paragraph" w:styleId="a4">
+    <w:name w:val="header"/>
+    <w:basedOn w:val="a"/>
+    <w:link w:val="Char"/>
+    <w:uiPriority w:val="99"/>
+    <w:unhideWhenUsed/>
+    <w:rsid w:val="003B7E39"/>
+    <w:pPr>
+      <w:tabs>
+        <w:tab w:val="center" w:pos="4513"/>
+        <w:tab w:val="right" w:pos="9026"/>
+      </w:tabs>
+      <w:snapToGrid w:val="0"/>
+    </w:pPr>
+  </w:style>
+  <w:style w:type="character" w:customStyle="1" w:styleId="Char">
+    <w:name w:val="머리글 Char"/>
+    <w:basedOn w:val="a0"/>
+    <w:link w:val="a4"/>
+    <w:uiPriority w:val="99"/>
+    <w:rsid w:val="003B7E39"/>
+  </w:style>
+  <w:style w:type="paragraph" w:styleId="a5">
+    <w:name w:val="footer"/>
+    <w:basedOn w:val="a"/>
+    <w:link w:val="Char0"/>
+    <w:uiPriority w:val="99"/>
+    <w:unhideWhenUsed/>
+    <w:rsid w:val="003B7E39"/>
+    <w:pPr>
+      <w:tabs>
+        <w:tab w:val="center" w:pos="4513"/>
+        <w:tab w:val="right" w:pos="9026"/>
+      </w:tabs>
+      <w:snapToGrid w:val="0"/>
+    </w:pPr>
+  </w:style>
+  <w:style w:type="character" w:customStyle="1" w:styleId="Char0">
+    <w:name w:val="바닥글 Char"/>
+    <w:basedOn w:val="a0"/>
+    <w:link w:val="a5"/>
+    <w:uiPriority w:val="99"/>
+    <w:rsid w:val="003B7E39"/>
+  </w:style>
 </w:styles>
 </file>
 

</xml_diff>